<commit_message>
Voy a la fiesta
creo que voy a camiar todo mejor a un .R y un .py para que sea mas rapido
</commit_message>
<xml_diff>
--- a/Reporte.docx
+++ b/Reporte.docx
@@ -165,16 +165,14 @@
             </w:rPr>
             <w:t xml:space="preserve">Hernández Fernández </w:t>
           </w:r>
-          <w:proofErr w:type="spellStart"/>
           <w:r>
             <w:rPr>
               <w:color w:val="156082" w:themeColor="accent1"/>
               <w:sz w:val="28"/>
               <w:szCs w:val="28"/>
             </w:rPr>
-            <w:t>Maria</w:t>
+            <w:t>María</w:t>
           </w:r>
-          <w:proofErr w:type="spellEnd"/>
           <w:r>
             <w:rPr>
               <w:color w:val="156082" w:themeColor="accent1"/>
@@ -183,18 +181,14 @@
             </w:rPr>
             <w:t xml:space="preserve"> </w:t>
           </w:r>
-          <w:proofErr w:type="spellStart"/>
-          <w:proofErr w:type="gramStart"/>
           <w:r>
             <w:rPr>
               <w:color w:val="156082" w:themeColor="accent1"/>
               <w:sz w:val="28"/>
               <w:szCs w:val="28"/>
             </w:rPr>
-            <w:t>Fernanda,Rosas</w:t>
+            <w:t>Fernanda, Rosas</w:t>
           </w:r>
-          <w:proofErr w:type="spellEnd"/>
-          <w:proofErr w:type="gramEnd"/>
           <w:r>
             <w:rPr>
               <w:color w:val="156082" w:themeColor="accent1"/>
@@ -203,18 +197,14 @@
             </w:rPr>
             <w:t xml:space="preserve"> Rios Leonardo </w:t>
           </w:r>
-          <w:proofErr w:type="spellStart"/>
-          <w:proofErr w:type="gramStart"/>
           <w:r>
             <w:rPr>
               <w:color w:val="156082" w:themeColor="accent1"/>
               <w:sz w:val="28"/>
               <w:szCs w:val="28"/>
             </w:rPr>
-            <w:t>Daniel,José</w:t>
+            <w:t>Daniel, José</w:t>
           </w:r>
-          <w:proofErr w:type="spellEnd"/>
-          <w:proofErr w:type="gramEnd"/>
           <w:r>
             <w:rPr>
               <w:color w:val="156082" w:themeColor="accent1"/>
@@ -230,7 +220,23 @@
               <w:sz w:val="28"/>
               <w:szCs w:val="28"/>
             </w:rPr>
-            <w:t>Sandria</w:t>
+            <w:t>Sandr</w:t>
+          </w:r>
+          <w:r>
+            <w:rPr>
+              <w:color w:val="156082" w:themeColor="accent1"/>
+              <w:sz w:val="28"/>
+              <w:szCs w:val="28"/>
+            </w:rPr>
+            <w:t>i</w:t>
+          </w:r>
+          <w:r>
+            <w:rPr>
+              <w:color w:val="156082" w:themeColor="accent1"/>
+              <w:sz w:val="28"/>
+              <w:szCs w:val="28"/>
+            </w:rPr>
+            <w:t>a</w:t>
           </w:r>
           <w:proofErr w:type="spellEnd"/>
           <w:r>
@@ -314,7 +320,7 @@
               </mc:Choice>
               <mc:Fallback>
                 <w:pict>
-                  <v:rect w14:anchorId="4CC5DC5E" id="Rectángulo 1" o:spid="_x0000_s1026" style="width:24.3pt;height:24.3pt;visibility:visible;mso-wrap-style:square;mso-left-percent:-10001;mso-top-percent:-10001;mso-position-horizontal:absolute;mso-position-horizontal-relative:char;mso-position-vertical:absolute;mso-position-vertical-relative:line;mso-left-percent:-10001;mso-top-percent:-10001;v-text-anchor:top" o:gfxdata="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" filled="f" stroked="f">
+                  <v:rect w14:anchorId="4BD88E50" id="Rectángulo 1" o:spid="_x0000_s1026" style="width:24.3pt;height:24.3pt;visibility:visible;mso-wrap-style:square;mso-left-percent:-10001;mso-top-percent:-10001;mso-position-horizontal:absolute;mso-position-horizontal-relative:char;mso-position-vertical:absolute;mso-position-vertical-relative:line;mso-left-percent:-10001;mso-top-percent:-10001;v-text-anchor:top" o:gfxdata="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" filled="f" stroked="f">
                     <o:lock v:ext="edit" aspectratio="t"/>
                     <w10:anchorlock/>
                   </v:rect>
@@ -1260,6 +1266,27 @@
       <w:proofErr w:type="gramEnd"/>
     </w:p>
     <w:p/>
+    <w:p>
+      <w:pPr>
+        <w:pStyle w:val="Ttulo1"/>
+      </w:pPr>
+      <w:r>
+        <w:t>Valor en Riesgo no paramétrico</w:t>
+      </w:r>
+    </w:p>
+    <w:p>
+      <w:r>
+        <w:t xml:space="preserve">En esta sección se calcula el VaR individual y el VaR del portafolio utilizando distintos métodos no paramétricos: Simulación Histórica, Simulación Monte Carlo bajo supuestos normales y de Laplace, </w:t>
+      </w:r>
+      <w:proofErr w:type="spellStart"/>
+      <w:r>
+        <w:t>Bootstrapping</w:t>
+      </w:r>
+      <w:proofErr w:type="spellEnd"/>
+      <w:r>
+        <w:t xml:space="preserve"> y Suavizamiento Exponencial. Estos métodos permiten estimar el riesgo de pérdida sin asumir una distribución específica de los rendimientos. Se consideran diferentes niveles de confianza (95%, 97% y 99%) y horizontes de tiempo (1, 7, 15, 30, 60, 90 y 180 días), así como diferentes tamaños de simulación. Adicionalmente, se calcula la Pérdida Esperada (ES) para cada método y nivel de confianza, con el fin de complementar la medición del riesgo extremo.</w:t>
+      </w:r>
+    </w:p>
     <w:p/>
     <w:p/>
     <w:sectPr>
@@ -2362,7 +2389,7 @@
     <w:rsidRoot w:val="006E624B"/>
     <w:rsid w:val="003B4D8B"/>
     <w:rsid w:val="006E624B"/>
-    <w:rsid w:val="008519A5"/>
+    <w:rsid w:val="00EF4E01"/>
   </w:rsids>
   <m:mathPr>
     <m:mathFont m:val="Cambria Math"/>

</xml_diff>